<commit_message>
docs changes from visual studio
</commit_message>
<xml_diff>
--- a/Docs/Holiday App  Specs.docx
+++ b/Docs/Holiday App  Specs.docx
@@ -50,6 +50,9 @@
       <w:r>
         <w:t>Content:</w:t>
       </w:r>
+      <w:r>
+        <w:t xml:space="preserve"> </w:t>
+      </w:r>
     </w:p>
     <w:p/>
     <w:p>
@@ -117,6 +120,11 @@
       <w:r>
         <w:t>;</w:t>
       </w:r>
+      <w:r>
+        <w:t xml:space="preserve"> </w:t>
+      </w:r>
+      <w:bookmarkStart w:id="0" w:name="_GoBack"/>
+      <w:bookmarkEnd w:id="0"/>
     </w:p>
     <w:p>
       <w:pPr>
@@ -965,8 +973,6 @@
       <w:r>
         <w:tab/>
       </w:r>
-      <w:bookmarkStart w:id="0" w:name="_GoBack"/>
-      <w:bookmarkEnd w:id="0"/>
     </w:p>
     <w:p/>
     <w:tbl>
@@ -3209,7 +3215,7 @@
         <v:path o:extrusionok="f" gradientshapeok="t" o:connecttype="rect"/>
         <o:lock v:ext="edit" aspectratio="t"/>
       </v:shapetype>
-      <v:shape id="_x0000_i1041" type="#_x0000_t75" style="width:11.25pt;height:11.25pt" o:bullet="t">
+      <v:shape id="_x0000_i1027" type="#_x0000_t75" style="width:11.25pt;height:11.25pt" o:bullet="t">
         <v:imagedata r:id="rId1" o:title="mso6A88"/>
       </v:shape>
     </w:pict>

</xml_diff>